<commit_message>
introduction and background on latex done
</commit_message>
<xml_diff>
--- a/References.docx
+++ b/References.docx
@@ -18,6 +18,85 @@
         <w:t>Introduction</w:t>
       </w:r>
     </w:p>
+    <w:p>
+      <w:pPr>
+        <w:pStyle w:val="myStyle"/>
+      </w:pPr>
+      <w:r>
+        <w:t xml:space="preserve">In the realm of autonomous vehicles (AVs), trajectory prediction is paramount, serving as the eyes that anticipate the future movements of surrounding objects [1]. This crucial technology empowers AVs to navigate safely by foreseeing the paths of pedestrians, vehicles, and other elements [1]. Accurate and real-time trajectory prediction is essential for intelligent vehicles to adjust their maneuvers according to the running state of the vehicles in front of them [1]. </w:t>
+      </w:r>
+    </w:p>
+    <w:p>
+      <w:pPr>
+        <w:pStyle w:val="myStyle"/>
+      </w:pPr>
+    </w:p>
+    <w:p>
+      <w:pPr>
+        <w:pStyle w:val="myStyle"/>
+      </w:pPr>
+      <w:r>
+        <w:t xml:space="preserve">The trajectory of a vehicle, which encompasses its path and dynamics such as speed and acceleration, provides critical information for safe and efficient driving through complex traffic scenarios [2]. Predicting the trajectory of the forward vehicle accurately enables intelligent vehicles to make informed decisions, such as lane changes, braking, and acceleration, based on anticipated movements [2]. </w:t>
+      </w:r>
+    </w:p>
+    <w:p>
+      <w:pPr>
+        <w:pStyle w:val="myStyle"/>
+      </w:pPr>
+    </w:p>
+    <w:p>
+      <w:pPr>
+        <w:pStyle w:val="myStyle"/>
+      </w:pPr>
+      <w:r>
+        <w:t>Furthermore, trajectory prediction plays a pivotal role in proactive traffic management by AVs, facilitating smoother traffic flow through early detection of potential collisions and timely implementation of evasive actions [3]. Ultimately, accurate trajectory prediction serves as the cornerstone of safety, reliability, and efficiency in the future of autonomous transportation [1, 2, 3].</w:t>
+      </w:r>
+    </w:p>
+    <w:p>
+      <w:pPr>
+        <w:pStyle w:val="myStyle"/>
+      </w:pPr>
+    </w:p>
+    <w:p>
+      <w:pPr>
+        <w:pStyle w:val="myStyle"/>
+      </w:pPr>
+      <w:bookmarkStart w:id="0" w:name="_Hlk164802757"/>
+      <w:r>
+        <w:t>Vehicle trajectory, delineating the path and dynamics of a vehicle including speed and acceleration, is fundamental in understanding its lateral positional relationship with respect to highway geometry [4]. This positional relationship often changes due to driver steering behavior, particularly evident when vehicles navigate curves [4]. In the intricate landscape of modern traffic scenarios, the accurate prediction of a vehicle's trajectory holds paramount importance for intelligent vehicles to navigate safely and efficiently [4]. Real-time trajectory prediction enables intelligent vehicles to adapt their maneuvers based on the dynamic states of preceding vehicles, enhancing overall safety and efficiency [4].</w:t>
+      </w:r>
+    </w:p>
+    <w:p>
+      <w:pPr>
+        <w:pStyle w:val="myStyle"/>
+      </w:pPr>
+    </w:p>
+    <w:p>
+      <w:pPr>
+        <w:pStyle w:val="myStyle"/>
+      </w:pPr>
+      <w:r>
+        <w:t xml:space="preserve">In the realm of autonomous vehicles (AVs), trajectory prediction serves as a crucial component akin to eyesight, enabling AVs to foresee the future movements of surrounding objects [1]. This technology empowers AVs to navigate safely by </w:t>
+      </w:r>
+      <w:r>
+        <w:lastRenderedPageBreak/>
+        <w:t>anticipating the paths of pedestrians, vehicles, and other elements, thereby facilitating proactive collision avoidance and maneuver planning [1]. Trajectory prediction influences decision-making processes for lane changes, braking, and acceleration, providing foresight that contributes to smoother traffic flow and proactive traffic management [2, 3]. Ultimately, accurate trajectory prediction forms the bedrock of safety, reliability, and efficiency in the future of autonomous transportation [1, 2, 3].</w:t>
+      </w:r>
+    </w:p>
+    <w:p>
+      <w:pPr>
+        <w:pStyle w:val="myStyle"/>
+      </w:pPr>
+    </w:p>
+    <w:p>
+      <w:pPr>
+        <w:pStyle w:val="myStyle"/>
+      </w:pPr>
+      <w:r>
+        <w:t>In a mixed traffic environment encompassing various road agents such as cars, buses, trucks, bicycles, pedestrians, and even animals, predicting trajectories becomes a multifaceted challenge [5]. This necessitates the consideration of driver behavior and turning radius to accurately anticipate and navigate through diverse traffic scenarios.</w:t>
+      </w:r>
+    </w:p>
+    <w:bookmarkEnd w:id="0"/>
     <w:p>
       <w:pPr>
         <w:numPr>
@@ -44,7 +123,49 @@
             <w:rStyle w:val="Hyperlink"/>
             <w:rFonts w:ascii="Arial" w:hAnsi="Arial" w:cs="Arial"/>
           </w:rPr>
-          <w:t>https://arxiv.org/abs/2106.10204</w:t>
+          <w:t>https://arxiv.</w:t>
+        </w:r>
+        <w:r>
+          <w:rPr>
+            <w:rStyle w:val="Hyperlink"/>
+            <w:rFonts w:ascii="Arial" w:hAnsi="Arial" w:cs="Arial"/>
+          </w:rPr>
+          <w:t>o</w:t>
+        </w:r>
+        <w:r>
+          <w:rPr>
+            <w:rStyle w:val="Hyperlink"/>
+            <w:rFonts w:ascii="Arial" w:hAnsi="Arial" w:cs="Arial"/>
+          </w:rPr>
+          <w:t>rg/abs</w:t>
+        </w:r>
+        <w:r>
+          <w:rPr>
+            <w:rStyle w:val="Hyperlink"/>
+            <w:rFonts w:ascii="Arial" w:hAnsi="Arial" w:cs="Arial"/>
+          </w:rPr>
+          <w:t>/</w:t>
+        </w:r>
+        <w:r>
+          <w:rPr>
+            <w:rStyle w:val="Hyperlink"/>
+            <w:rFonts w:ascii="Arial" w:hAnsi="Arial" w:cs="Arial"/>
+          </w:rPr>
+          <w:t>21</w:t>
+        </w:r>
+        <w:r>
+          <w:rPr>
+            <w:rStyle w:val="Hyperlink"/>
+            <w:rFonts w:ascii="Arial" w:hAnsi="Arial" w:cs="Arial"/>
+          </w:rPr>
+          <w:t>0</w:t>
+        </w:r>
+        <w:r>
+          <w:rPr>
+            <w:rStyle w:val="Hyperlink"/>
+            <w:rFonts w:ascii="Arial" w:hAnsi="Arial" w:cs="Arial"/>
+          </w:rPr>
+          <w:t>6.10204</w:t>
         </w:r>
       </w:hyperlink>
       <w:r>
@@ -97,7 +218,21 @@
             <w:rStyle w:val="Hyperlink"/>
             <w:rFonts w:ascii="Arial" w:hAnsi="Arial" w:cs="Arial"/>
           </w:rPr>
-          <w:t>https://arxiv.org/abs/2004.13119</w:t>
+          <w:t>https://a</w:t>
+        </w:r>
+        <w:r>
+          <w:rPr>
+            <w:rStyle w:val="Hyperlink"/>
+            <w:rFonts w:ascii="Arial" w:hAnsi="Arial" w:cs="Arial"/>
+          </w:rPr>
+          <w:t>r</w:t>
+        </w:r>
+        <w:r>
+          <w:rPr>
+            <w:rStyle w:val="Hyperlink"/>
+            <w:rFonts w:ascii="Arial" w:hAnsi="Arial" w:cs="Arial"/>
+          </w:rPr>
+          <w:t>xiv.org/abs/2004.13119</w:t>
         </w:r>
       </w:hyperlink>
       <w:r>
@@ -130,7 +265,43 @@
           <w:rPr>
             <w:rStyle w:val="Hyperlink"/>
           </w:rPr>
-          <w:t>https://etrr.springeropen.com/articles/10.1007/s12544-018-0284-x#:~:text=The%20trajectory%20of%20a%20vehicle%20mainly%20describes%20the%20lateral%20positional,the%20vehicle%20enters%20a%20curve</w:t>
+          <w:t>https://etrr.spring</w:t>
+        </w:r>
+        <w:r>
+          <w:rPr>
+            <w:rStyle w:val="Hyperlink"/>
+          </w:rPr>
+          <w:t>e</w:t>
+        </w:r>
+        <w:r>
+          <w:rPr>
+            <w:rStyle w:val="Hyperlink"/>
+          </w:rPr>
+          <w:t>ropen.com/articles/10.1007/s12544-018-0284-x#:~:tex</w:t>
+        </w:r>
+        <w:r>
+          <w:rPr>
+            <w:rStyle w:val="Hyperlink"/>
+          </w:rPr>
+          <w:t>t</w:t>
+        </w:r>
+        <w:r>
+          <w:rPr>
+            <w:rStyle w:val="Hyperlink"/>
+          </w:rPr>
+          <w:t>=The%20trajectory%</w:t>
+        </w:r>
+        <w:r>
+          <w:rPr>
+            <w:rStyle w:val="Hyperlink"/>
+          </w:rPr>
+          <w:t>2</w:t>
+        </w:r>
+        <w:r>
+          <w:rPr>
+            <w:rStyle w:val="Hyperlink"/>
+          </w:rPr>
+          <w:t>0of%20a%20vehicle%20mainly%20describes%20the%20lateral%20positional,the%20vehicle%20enters%20a%20curve</w:t>
         </w:r>
       </w:hyperlink>
       <w:r>
@@ -150,7 +321,19 @@
           <w:rPr>
             <w:rStyle w:val="Hyperlink"/>
           </w:rPr>
-          <w:t>https://ieeexplore.ieee.org/document/8880168</w:t>
+          <w:t>https://ieeexplore.ieee.</w:t>
+        </w:r>
+        <w:r>
+          <w:rPr>
+            <w:rStyle w:val="Hyperlink"/>
+          </w:rPr>
+          <w:t>o</w:t>
+        </w:r>
+        <w:r>
+          <w:rPr>
+            <w:rStyle w:val="Hyperlink"/>
+          </w:rPr>
+          <w:t>rg/document/8880168</w:t>
         </w:r>
       </w:hyperlink>
     </w:p>
@@ -460,15 +643,7 @@
           <w:rFonts w:ascii="Georgia" w:hAnsi="Georgia"/>
           <w:color w:val="1F1F1F"/>
         </w:rPr>
-        <w:t xml:space="preserve">Advanced driver-assistance systems (ADAS) are technologies that assist drivers with the safe operation of a vehicle. Through a human-machine interface, ADAS increase car and road safety. </w:t>
-      </w:r>
-      <w:r>
-        <w:rPr>
-          <w:rFonts w:ascii="Georgia" w:hAnsi="Georgia"/>
-          <w:color w:val="1F1F1F"/>
-        </w:rPr>
-        <w:lastRenderedPageBreak/>
-        <w:t>ADAS use automated technology, such as sensors and cameras, to detect nearby obstacles or driver errors, and respond accordingly. ADAS can enable various levels of autonomous driving.</w:t>
+        <w:t>Advanced driver-assistance systems (ADAS) are technologies that assist drivers with the safe operation of a vehicle. Through a human-machine interface, ADAS increase car and road safety. ADAS use automated technology, such as sensors and cameras, to detect nearby obstacles or driver errors, and respond accordingly. ADAS can enable various levels of autonomous driving.</w:t>
       </w:r>
       <w:r>
         <w:rPr>
@@ -865,7 +1040,7 @@
           <w:color w:val="1F1F1F"/>
         </w:rPr>
       </w:pPr>
-      <w:bookmarkStart w:id="0" w:name="_Hlk164374662"/>
+      <w:bookmarkStart w:id="1" w:name="_Hlk164374662"/>
       <w:r>
         <w:rPr>
           <w:rFonts w:ascii="Georgia" w:hAnsi="Georgia"/>
@@ -880,7 +1055,7 @@
         </w:rPr>
         <w:t xml:space="preserve"> paper: </w:t>
       </w:r>
-      <w:bookmarkEnd w:id="0"/>
+      <w:bookmarkEnd w:id="1"/>
       <w:r>
         <w:rPr>
           <w:rFonts w:ascii="Georgia" w:hAnsi="Georgia"/>
@@ -1090,7 +1265,6 @@
           <w:color w:val="1F1F1F"/>
           <w:lang w:val="en-001"/>
         </w:rPr>
-        <w:lastRenderedPageBreak/>
         <w:t>Trajectory Prediction for Autonomous Vehicles in Urban Environments: </w:t>
       </w:r>
       <w:hyperlink r:id="rId15" w:tgtFrame="_blank" w:history="1">
@@ -1271,7 +1445,16 @@
           <w:color w:val="1F1F1F"/>
           <w:lang w:val="en-001"/>
         </w:rPr>
-        <w:t>, hidden Markov models and other sequence learning methods. It aims to provide a short-term memory for RNN that can last thousands of timesteps, thus "long short-term memory".[</w:t>
+        <w:t xml:space="preserve">, hidden Markov models and other </w:t>
+      </w:r>
+      <w:r>
+        <w:rPr>
+          <w:rFonts w:ascii="Georgia" w:hAnsi="Georgia"/>
+          <w:color w:val="1F1F1F"/>
+          <w:lang w:val="en-001"/>
+        </w:rPr>
+        <w:lastRenderedPageBreak/>
+        <w:t>sequence learning methods. It aims to provide a short-term memory for RNN that can last thousands of timesteps, thus "long short-term memory".[</w:t>
       </w:r>
       <w:r>
         <w:rPr>
@@ -1374,7 +1557,6 @@
           <w:color w:val="1F1F1F"/>
           <w:lang w:val="en-001"/>
         </w:rPr>
-        <w:lastRenderedPageBreak/>
         <w:t>GRU</w:t>
       </w:r>
     </w:p>
@@ -1701,6 +1883,7 @@
           <w:rFonts w:ascii="Georgia" w:hAnsi="Georgia"/>
           <w:color w:val="1F1F1F"/>
         </w:rPr>
+        <w:lastRenderedPageBreak/>
         <w:t xml:space="preserve">In this segment, we present our imaginative arrange engineering outlined for direction expectation inside thick and heterogeneous activity situations. In the setting of heterogeneous activity, the objective is to estimate directions, speaking to transient groupings of spatial arranges for a given street specialist. Foreseeing worldly arrangements requests models able of capturing transient conditions inside information, such as Gated Repetitive Units (GRUs). Be that as it may, conventional GRUs work autonomously for each street operator, falling flat to learn conditions or connections among heterogeneous specialists. To address this confinement, we coordinated Convolutional Neural Systems (CNNs) to distinguish intelligent among diverse street specialists. By combining CNNs with GRUs, our engineering learns locally noteworthy connections, both spatially and transiently, among heterogeneous street operators. The design comprises three key </w:t>
       </w:r>
       <w:proofErr w:type="spellStart"/>
@@ -1862,6 +2045,168 @@
           <w:color w:val="1F1F1F"/>
         </w:rPr>
       </w:pPr>
+      <w:r>
+        <w:rPr>
+          <w:rFonts w:ascii="Georgia" w:hAnsi="Georgia"/>
+          <w:color w:val="1F1F1F"/>
+        </w:rPr>
+        <w:br w:type="page"/>
+      </w:r>
+    </w:p>
+    <w:p>
+      <w:pPr>
+        <w:rPr>
+          <w:rFonts w:ascii="Georgia" w:hAnsi="Georgia"/>
+          <w:color w:val="1F1F1F"/>
+        </w:rPr>
+      </w:pPr>
+      <w:r>
+        <w:rPr>
+          <w:rFonts w:ascii="Georgia" w:hAnsi="Georgia"/>
+          <w:color w:val="1F1F1F"/>
+        </w:rPr>
+        <w:lastRenderedPageBreak/>
+        <w:t>\begin{figure}[!</w:t>
+      </w:r>
+      <w:proofErr w:type="spellStart"/>
+      <w:r>
+        <w:rPr>
+          <w:rFonts w:ascii="Georgia" w:hAnsi="Georgia"/>
+          <w:color w:val="1F1F1F"/>
+        </w:rPr>
+        <w:t>ht</w:t>
+      </w:r>
+      <w:proofErr w:type="spellEnd"/>
+      <w:r>
+        <w:rPr>
+          <w:rFonts w:ascii="Georgia" w:hAnsi="Georgia"/>
+          <w:color w:val="1F1F1F"/>
+        </w:rPr>
+        <w:t>]</w:t>
+      </w:r>
+    </w:p>
+    <w:p>
+      <w:pPr>
+        <w:rPr>
+          <w:rFonts w:ascii="Georgia" w:hAnsi="Georgia"/>
+          <w:color w:val="1F1F1F"/>
+        </w:rPr>
+      </w:pPr>
+      <w:r>
+        <w:rPr>
+          <w:rFonts w:ascii="Georgia" w:hAnsi="Georgia"/>
+          <w:color w:val="1F1F1F"/>
+        </w:rPr>
+        <w:t xml:space="preserve">   </w:t>
+      </w:r>
+      <w:r>
+        <w:rPr>
+          <w:rFonts w:ascii="Georgia" w:hAnsi="Georgia"/>
+          <w:color w:val="1F1F1F"/>
+        </w:rPr>
+        <w:tab/>
+        <w:t>\centerline</w:t>
+      </w:r>
+    </w:p>
+    <w:p>
+      <w:pPr>
+        <w:rPr>
+          <w:rFonts w:ascii="Georgia" w:hAnsi="Georgia"/>
+          <w:color w:val="1F1F1F"/>
+        </w:rPr>
+      </w:pPr>
+      <w:r>
+        <w:rPr>
+          <w:rFonts w:ascii="Georgia" w:hAnsi="Georgia"/>
+          <w:color w:val="1F1F1F"/>
+        </w:rPr>
+        <w:t xml:space="preserve">   </w:t>
+      </w:r>
+      <w:r>
+        <w:rPr>
+          <w:rFonts w:ascii="Georgia" w:hAnsi="Georgia"/>
+          <w:color w:val="1F1F1F"/>
+        </w:rPr>
+        <w:tab/>
+        <w:t>{\</w:t>
+      </w:r>
+      <w:proofErr w:type="spellStart"/>
+      <w:r>
+        <w:rPr>
+          <w:rFonts w:ascii="Georgia" w:hAnsi="Georgia"/>
+          <w:color w:val="1F1F1F"/>
+        </w:rPr>
+        <w:t>includegraphics</w:t>
+      </w:r>
+      <w:proofErr w:type="spellEnd"/>
+      <w:r>
+        <w:rPr>
+          <w:rFonts w:ascii="Georgia" w:hAnsi="Georgia"/>
+          <w:color w:val="1F1F1F"/>
+        </w:rPr>
+        <w:t>[scale=0.65]{Figure/First.png}}</w:t>
+      </w:r>
+    </w:p>
+    <w:p>
+      <w:pPr>
+        <w:rPr>
+          <w:rFonts w:ascii="Georgia" w:hAnsi="Georgia"/>
+          <w:color w:val="1F1F1F"/>
+        </w:rPr>
+      </w:pPr>
+      <w:r>
+        <w:rPr>
+          <w:rFonts w:ascii="Georgia" w:hAnsi="Georgia"/>
+          <w:color w:val="1F1F1F"/>
+        </w:rPr>
+        <w:t xml:space="preserve">   </w:t>
+      </w:r>
+      <w:r>
+        <w:rPr>
+          <w:rFonts w:ascii="Georgia" w:hAnsi="Georgia"/>
+          <w:color w:val="1F1F1F"/>
+        </w:rPr>
+        <w:tab/>
+        <w:t>\caption{The flights monitored by Flightradar24 in 2020 showed a difference compared to the recorded in 2019. \cite{a6}}</w:t>
+      </w:r>
+    </w:p>
+    <w:p>
+      <w:pPr>
+        <w:rPr>
+          <w:rFonts w:ascii="Georgia" w:hAnsi="Georgia"/>
+          <w:color w:val="1F1F1F"/>
+        </w:rPr>
+      </w:pPr>
+      <w:r>
+        <w:rPr>
+          <w:rFonts w:ascii="Georgia" w:hAnsi="Georgia"/>
+          <w:color w:val="1F1F1F"/>
+        </w:rPr>
+        <w:t xml:space="preserve">    </w:t>
+      </w:r>
+      <w:r>
+        <w:rPr>
+          <w:rFonts w:ascii="Georgia" w:hAnsi="Georgia"/>
+          <w:color w:val="1F1F1F"/>
+        </w:rPr>
+        <w:tab/>
+        <w:t>\label{m1}</w:t>
+      </w:r>
+    </w:p>
+    <w:p>
+      <w:pPr>
+        <w:rPr>
+          <w:rFonts w:ascii="Georgia" w:hAnsi="Georgia"/>
+          <w:color w:val="1F1F1F"/>
+        </w:rPr>
+      </w:pPr>
+      <w:r>
+        <w:rPr>
+          <w:rFonts w:ascii="Georgia" w:hAnsi="Georgia"/>
+          <w:color w:val="1F1F1F"/>
+        </w:rPr>
+        <w:t xml:space="preserve">    \end{figure}</w:t>
+      </w:r>
     </w:p>
     <w:sectPr>
       <w:pgSz w:w="12240" w:h="15840"/>

</xml_diff>